<commit_message>
mod 5 lab changes
</commit_message>
<xml_diff>
--- a/Instructor-Led/Module5/Labs/Module 5 Lesson 5 Clustering Lab.docx
+++ b/Instructor-Led/Module5/Labs/Module 5 Lesson 5 Clustering Lab.docx
@@ -331,7 +331,13 @@
         <w:t xml:space="preserve">: </w:t>
       </w:r>
       <w:r>
-        <w:t xml:space="preserve">Write </w:t>
+        <w:t>Write</w:t>
+      </w:r>
+      <w:r>
+        <w:t xml:space="preserve"> a</w:t>
+      </w:r>
+      <w:r>
+        <w:t xml:space="preserve"> </w:t>
       </w:r>
       <w:proofErr w:type="spellStart"/>
       <w:r>
@@ -402,13 +408,7 @@
       </w:r>
       <w:proofErr w:type="spellEnd"/>
       <w:r>
-        <w:t xml:space="preserve"> is an algorithm that can be used for clustering</w:t>
-      </w:r>
-      <w:r>
-        <w:t xml:space="preserve">. </w:t>
-      </w:r>
-      <w:r>
-        <w:t xml:space="preserve">It is particularly useful for cluster the input data into K groups.  </w:t>
+        <w:t xml:space="preserve"> is an algorithm that can be used for clustering. It is particularly useful for cluster the input data into K groups.  </w:t>
       </w:r>
     </w:p>
     <w:p>
@@ -1263,22 +1263,34 @@
         <w:ind w:left="360"/>
       </w:pPr>
       <w:r>
-        <w:t>val tokenizer = new RegexTokenizer().setInputCol("lowerText").setOutputCol("words").setPattern("\\W+")</w:t>
-      </w:r>
-    </w:p>
-    <w:p>
-      <w:pPr>
-        <w:pStyle w:val="Code"/>
-        <w:ind w:left="360"/>
-      </w:pPr>
-    </w:p>
-    <w:p>
-      <w:pPr>
-        <w:pStyle w:val="Code"/>
-        <w:ind w:left="360"/>
-      </w:pPr>
-      <w:r>
-        <w:t>val dataWordsDF = tokenizer.transform(dataLoweredDF)</w:t>
+        <w:t>val tokenizer = new RegexTokenizer().setInputCol("</w:t>
+      </w:r>
+      <w:r>
+        <w:t>text</w:t>
+      </w:r>
+      <w:r>
+        <w:t>").setOutputCol("words").setPattern("\\W+")</w:t>
+      </w:r>
+    </w:p>
+    <w:p>
+      <w:pPr>
+        <w:pStyle w:val="Code"/>
+        <w:ind w:left="360"/>
+      </w:pPr>
+    </w:p>
+    <w:p>
+      <w:pPr>
+        <w:pStyle w:val="Code"/>
+        <w:ind w:left="360"/>
+      </w:pPr>
+      <w:r>
+        <w:t>val dataWordsDF = tokenizer.transform(</w:t>
+      </w:r>
+      <w:r>
+        <w:t>dataDF</w:t>
+      </w:r>
+      <w:r>
+        <w:t>)</w:t>
       </w:r>
     </w:p>
     <w:p>
@@ -1722,16 +1734,16 @@
         <w:ind w:left="360"/>
       </w:pPr>
       <w:r>
+        <w:t>|537350547683434497|[tresorit, cloud,...|(2000,[116,157,17...|</w:t>
+      </w:r>
+    </w:p>
+    <w:p>
+      <w:pPr>
+        <w:pStyle w:val="Code"/>
+        <w:ind w:left="360"/>
+      </w:pPr>
+      <w:r>
         <w:lastRenderedPageBreak/>
-        <w:t>|537350547683434497|[tresorit, cloud,...|(2000,[116,157,17...|</w:t>
-      </w:r>
-    </w:p>
-    <w:p>
-      <w:pPr>
-        <w:pStyle w:val="Code"/>
-        <w:ind w:left="360"/>
-      </w:pPr>
-      <w:r>
         <w:t>|537350549692510208|[check, suite, ju...|(2000,[116,203,39...|</w:t>
       </w:r>
     </w:p>
@@ -2045,7 +2057,27 @@
           <w:szCs w:val="20"/>
           <w:lang w:eastAsia="ko-KR"/>
         </w:rPr>
-        <w:t>val model = pipeline.fit(dataLoweredDF)</w:t>
+        <w:t xml:space="preserve">val </w:t>
+      </w:r>
+      <w:r>
+        <w:rPr>
+          <w:rFonts w:ascii="Courier New" w:eastAsia="Times New Roman" w:hAnsi="Courier New" w:cs="Courier New"/>
+          <w:color w:val="auto"/>
+          <w:sz w:val="20"/>
+          <w:szCs w:val="20"/>
+          <w:lang w:eastAsia="ko-KR"/>
+        </w:rPr>
+        <w:t>model = pipeline.fit(data</w:t>
+      </w:r>
+      <w:r>
+        <w:rPr>
+          <w:rFonts w:ascii="Courier New" w:eastAsia="Times New Roman" w:hAnsi="Courier New" w:cs="Courier New"/>
+          <w:color w:val="auto"/>
+          <w:sz w:val="20"/>
+          <w:szCs w:val="20"/>
+          <w:lang w:eastAsia="ko-KR"/>
+        </w:rPr>
+        <w:t>DF)</w:t>
       </w:r>
     </w:p>
     <w:p>
@@ -2115,7 +2147,27 @@
           <w:lang w:eastAsia="ko-KR"/>
         </w:rPr>
         <w:lastRenderedPageBreak/>
-        <w:t>val predictionsDF = model.transform(dataLoweredDF)</w:t>
+        <w:t>val predictionsDF = mod</w:t>
+      </w:r>
+      <w:r>
+        <w:rPr>
+          <w:rFonts w:ascii="Courier New" w:eastAsia="Times New Roman" w:hAnsi="Courier New" w:cs="Courier New"/>
+          <w:color w:val="auto"/>
+          <w:sz w:val="20"/>
+          <w:szCs w:val="20"/>
+          <w:lang w:eastAsia="ko-KR"/>
+        </w:rPr>
+        <w:t>el.transform(data</w:t>
+      </w:r>
+      <w:r>
+        <w:rPr>
+          <w:rFonts w:ascii="Courier New" w:eastAsia="Times New Roman" w:hAnsi="Courier New" w:cs="Courier New"/>
+          <w:color w:val="auto"/>
+          <w:sz w:val="20"/>
+          <w:szCs w:val="20"/>
+          <w:lang w:eastAsia="ko-KR"/>
+        </w:rPr>
+        <w:t>DF)</w:t>
       </w:r>
     </w:p>
     <w:p>
@@ -2553,16 +2605,18 @@
         <w:ind w:left="360"/>
       </w:pPr>
       <w:r>
+        <w:t># -----------------</w:t>
+      </w:r>
+      <w:bookmarkStart w:id="0" w:name="_GoBack"/>
+      <w:bookmarkEnd w:id="0"/>
+    </w:p>
+    <w:p>
+      <w:pPr>
+        <w:pStyle w:val="Code"/>
+        <w:ind w:left="360"/>
+      </w:pPr>
+      <w:r>
         <w:lastRenderedPageBreak/>
-        <w:t># -----------------</w:t>
-      </w:r>
-    </w:p>
-    <w:p>
-      <w:pPr>
-        <w:pStyle w:val="Code"/>
-        <w:ind w:left="360"/>
-      </w:pPr>
-      <w:r>
         <w:t>Type:Table Pie Line Area Bar</w:t>
       </w:r>
     </w:p>
@@ -2752,8 +2806,6 @@
       <w:r>
         <w:t xml:space="preserve">social, big data, Cloud... </w:t>
       </w:r>
-      <w:bookmarkStart w:id="0" w:name="_GoBack"/>
-      <w:bookmarkEnd w:id="0"/>
       <w:r>
         <w:t>for group</w:t>
       </w:r>
@@ -7564,7 +7616,7 @@
   <a:extraClrSchemeLst/>
   <a:extLst>
     <a:ext uri="{05A4C25C-085E-4340-85A3-A5531E510DB2}">
-      <thm15:themeFamily xmlns:thm15="http://schemas.microsoft.com/office/thememl/2012/main" xmlns="" name="Office Theme" id="{62F939B6-93AF-4DB8-9C6B-D6C7DFDC589F}" vid="{4A3C46E8-61CC-4603-A589-7422A47A8E4A}"/>
+      <thm15:themeFamily xmlns="" xmlns:thm15="http://schemas.microsoft.com/office/thememl/2012/main" name="Office Theme" id="{62F939B6-93AF-4DB8-9C6B-D6C7DFDC589F}" vid="{4A3C46E8-61CC-4603-A589-7422A47A8E4A}"/>
     </a:ext>
   </a:extLst>
 </a:theme>
@@ -7575,7 +7627,7 @@
 </file>
 
 <file path=customXml/itemProps1.xml><?xml version="1.0" encoding="utf-8"?>
-<ds:datastoreItem xmlns:ds="http://schemas.openxmlformats.org/officeDocument/2006/customXml" ds:itemID="{60791AF9-1733-7742-86CE-39A304371AEB}">
+<ds:datastoreItem xmlns:ds="http://schemas.openxmlformats.org/officeDocument/2006/customXml" ds:itemID="{AB1F257C-B6B2-734F-AFD8-2C498FE51C9B}">
   <ds:schemaRefs>
     <ds:schemaRef ds:uri="http://schemas.openxmlformats.org/officeDocument/2006/bibliography"/>
   </ds:schemaRefs>

</xml_diff>